<commit_message>
add section on quality criteria for open science indicators
</commit_message>
<xml_diff>
--- a/methodology/out.docx
+++ b/methodology/out.docx
@@ -1320,7 +1320,7 @@
         <w:t xml:space="preserve">: research software, research data, open access, open science, scientometrics</w:t>
       </w:r>
     </w:p>
-    <w:bookmarkStart w:id="24" w:name="introduction"/>
+    <w:bookmarkStart w:id="25" w:name="introduction"/>
     <w:p>
       <w:pPr>
         <w:pStyle w:val="Heading1"/>
@@ -1440,12 +1440,90 @@
       </w:r>
     </w:p>
     <w:bookmarkEnd w:id="22"/>
-    <w:bookmarkStart w:id="23" w:name="challenges"/>
+    <w:bookmarkStart w:id="23" w:name="X968ce8564af4ec415250031aafc5c849a97e56c"/>
     <w:p>
       <w:pPr>
         <w:pStyle w:val="Heading2"/>
       </w:pPr>
       <w:r>
+        <w:t xml:space="preserve">Quality criteria for Open Science indicators</w:t>
+      </w:r>
+    </w:p>
+    <w:p>
+      <w:pPr>
+        <w:pStyle w:val="FirstParagraph"/>
+      </w:pPr>
+      <w:r>
+        <w:t xml:space="preserve">What are the quality criteria for useful and reliable indicators on the production of research datasets and research software ?</w:t>
+      </w:r>
+    </w:p>
+    <w:p>
+      <w:pPr>
+        <w:numPr>
+          <w:ilvl w:val="0"/>
+          <w:numId w:val="1001"/>
+        </w:numPr>
+      </w:pPr>
+      <w:r>
+        <w:t xml:space="preserve">coverage</w:t>
+      </w:r>
+    </w:p>
+    <w:p>
+      <w:pPr>
+        <w:numPr>
+          <w:ilvl w:val="0"/>
+          <w:numId w:val="1001"/>
+        </w:numPr>
+      </w:pPr>
+      <w:r>
+        <w:t xml:space="preserve">accuracy</w:t>
+      </w:r>
+    </w:p>
+    <w:p>
+      <w:pPr>
+        <w:numPr>
+          <w:ilvl w:val="0"/>
+          <w:numId w:val="1001"/>
+        </w:numPr>
+      </w:pPr>
+      <w:r>
+        <w:t xml:space="preserve">freshness</w:t>
+      </w:r>
+    </w:p>
+    <w:p>
+      <w:pPr>
+        <w:numPr>
+          <w:ilvl w:val="0"/>
+          <w:numId w:val="1001"/>
+        </w:numPr>
+      </w:pPr>
+      <w:r>
+        <w:t xml:space="preserve">adaptibility to different geographical and organizational levels</w:t>
+      </w:r>
+    </w:p>
+    <w:p>
+      <w:pPr>
+        <w:pStyle w:val="FirstParagraph"/>
+      </w:pPr>
+      <w:r>
+        <w:t xml:space="preserve">Why the current Open Science monitors related to data and software fail regarding these criteria? e.g. OpenAire</w:t>
+      </w:r>
+    </w:p>
+    <w:p>
+      <w:pPr>
+        <w:pStyle w:val="BodyText"/>
+      </w:pPr>
+      <w:r>
+        <w:t xml:space="preserve">Why we think an automatic data-centric approach to capture the actual scientific activity and production could lead to higher quality indicators than the manually referencing approach?</w:t>
+      </w:r>
+    </w:p>
+    <w:bookmarkEnd w:id="23"/>
+    <w:bookmarkStart w:id="24" w:name="challenges"/>
+    <w:p>
+      <w:pPr>
+        <w:pStyle w:val="Heading2"/>
+      </w:pPr>
+      <w:r>
         <w:t xml:space="preserve">Challenges</w:t>
       </w:r>
     </w:p>
@@ -1513,9 +1591,9 @@
         <w:t xml:space="preserve">Which indicators should be selected to provide meaningful information on data and software production and openness: how the reliability and coverage of automatic extraction can influence these indicators? Which minimal information should be extracted to ensure clear and trustworthy indicators for visitors of the BSO platform?</w:t>
       </w:r>
     </w:p>
-    <w:bookmarkEnd w:id="23"/>
     <w:bookmarkEnd w:id="24"/>
-    <w:bookmarkStart w:id="29" w:name="method"/>
+    <w:bookmarkEnd w:id="25"/>
+    <w:bookmarkStart w:id="30" w:name="method"/>
     <w:p>
       <w:pPr>
         <w:pStyle w:val="Heading1"/>
@@ -1524,7 +1602,7 @@
         <w:t xml:space="preserve">2. Method</w:t>
       </w:r>
     </w:p>
-    <w:bookmarkStart w:id="25" w:name="X3581deca8a3e6e484d32f69b0ec2f165865ace4"/>
+    <w:bookmarkStart w:id="26" w:name="X3581deca8a3e6e484d32f69b0ec2f165865ace4"/>
     <w:p>
       <w:pPr>
         <w:pStyle w:val="Heading2"/>
@@ -1533,8 +1611,8 @@
         <w:t xml:space="preserve">2.1 Machine Learning for mention detection and characterization</w:t>
       </w:r>
     </w:p>
-    <w:bookmarkEnd w:id="25"/>
-    <w:bookmarkStart w:id="26" w:name="research-software-and-code"/>
+    <w:bookmarkEnd w:id="26"/>
+    <w:bookmarkStart w:id="27" w:name="research-software-and-code"/>
     <w:p>
       <w:pPr>
         <w:pStyle w:val="Heading2"/>
@@ -1551,8 +1629,8 @@
         <w:t xml:space="preserve">(Du et al. 2021)</w:t>
       </w:r>
     </w:p>
-    <w:bookmarkEnd w:id="26"/>
-    <w:bookmarkStart w:id="27" w:name="research-datasets"/>
+    <w:bookmarkEnd w:id="27"/>
+    <w:bookmarkStart w:id="28" w:name="research-datasets"/>
     <w:p>
       <w:pPr>
         <w:pStyle w:val="Heading2"/>
@@ -1561,8 +1639,8 @@
         <w:t xml:space="preserve">2.3 Research datasets</w:t>
       </w:r>
     </w:p>
-    <w:bookmarkEnd w:id="27"/>
-    <w:bookmarkStart w:id="28" w:name="matching-and-aggregation"/>
+    <w:bookmarkEnd w:id="28"/>
+    <w:bookmarkStart w:id="29" w:name="matching-and-aggregation"/>
     <w:p>
       <w:pPr>
         <w:pStyle w:val="Heading2"/>
@@ -1571,9 +1649,9 @@
         <w:t xml:space="preserve">2.4 Matching and aggregation</w:t>
       </w:r>
     </w:p>
-    <w:bookmarkEnd w:id="28"/>
     <w:bookmarkEnd w:id="29"/>
-    <w:bookmarkStart w:id="30" w:name="implementation"/>
+    <w:bookmarkEnd w:id="30"/>
+    <w:bookmarkStart w:id="31" w:name="implementation"/>
     <w:p>
       <w:pPr>
         <w:pStyle w:val="Heading1"/>
@@ -1606,8 +1684,8 @@
         <w:t xml:space="preserve">Infrastructure and runtime indications</w:t>
       </w:r>
     </w:p>
-    <w:bookmarkEnd w:id="30"/>
-    <w:bookmarkStart w:id="41" w:name="results"/>
+    <w:bookmarkEnd w:id="31"/>
+    <w:bookmarkStart w:id="42" w:name="results"/>
     <w:p>
       <w:pPr>
         <w:pStyle w:val="Heading1"/>
@@ -1616,7 +1694,7 @@
         <w:t xml:space="preserve">4. Results</w:t>
       </w:r>
     </w:p>
-    <w:bookmarkStart w:id="31" w:name="X33b2c3d4a08cbd8cb03d860cdbf1074f33e64b6"/>
+    <w:bookmarkStart w:id="32" w:name="X33b2c3d4a08cbd8cb03d860cdbf1074f33e64b6"/>
     <w:p>
       <w:pPr>
         <w:pStyle w:val="Heading2"/>
@@ -1625,8 +1703,8 @@
         <w:t xml:space="preserve">4.1 Full text harvesting and affiliation extraction</w:t>
       </w:r>
     </w:p>
-    <w:bookmarkEnd w:id="31"/>
-    <w:bookmarkStart w:id="32" w:name="dataset-and-software-mention-extraction"/>
+    <w:bookmarkEnd w:id="32"/>
+    <w:bookmarkStart w:id="33" w:name="dataset-and-software-mention-extraction"/>
     <w:p>
       <w:pPr>
         <w:pStyle w:val="Heading2"/>
@@ -1635,8 +1713,8 @@
         <w:t xml:space="preserve">4.2 Dataset and software mention extraction</w:t>
       </w:r>
     </w:p>
-    <w:bookmarkEnd w:id="32"/>
-    <w:bookmarkStart w:id="33" w:name="research-product-deduplication"/>
+    <w:bookmarkEnd w:id="33"/>
+    <w:bookmarkStart w:id="34" w:name="research-product-deduplication"/>
     <w:p>
       <w:pPr>
         <w:pStyle w:val="Heading2"/>
@@ -1645,8 +1723,8 @@
         <w:t xml:space="preserve">4.3 Research product deduplication</w:t>
       </w:r>
     </w:p>
-    <w:bookmarkEnd w:id="33"/>
-    <w:bookmarkStart w:id="34" w:name="Xf25abbdd006ed901497b238ffdc83d116a7993b"/>
+    <w:bookmarkEnd w:id="34"/>
+    <w:bookmarkStart w:id="35" w:name="Xf25abbdd006ed901497b238ffdc83d116a7993b"/>
     <w:p>
       <w:pPr>
         <w:pStyle w:val="Heading2"/>
@@ -1677,8 +1755,8 @@
         <w:t xml:space="preserve">The ability to measure the research activity at different scale, from a given organization to the national level has led to the creation of a BSO user group (https://groupes.renater.fr/sympa/info/bso-etablissements).</w:t>
       </w:r>
     </w:p>
-    <w:bookmarkEnd w:id="34"/>
-    <w:bookmarkStart w:id="40" w:name="limitations-and-future-work"/>
+    <w:bookmarkEnd w:id="35"/>
+    <w:bookmarkStart w:id="41" w:name="limitations-and-future-work"/>
     <w:p>
       <w:pPr>
         <w:pStyle w:val="Heading2"/>
@@ -1687,7 +1765,7 @@
         <w:t xml:space="preserve">5 Limitations and future work</w:t>
       </w:r>
     </w:p>
-    <w:bookmarkStart w:id="35" w:name="limitations"/>
+    <w:bookmarkStart w:id="36" w:name="limitations"/>
     <w:p>
       <w:pPr>
         <w:pStyle w:val="Heading3"/>
@@ -1696,8 +1774,8 @@
         <w:t xml:space="preserve">5.1 Limitations</w:t>
       </w:r>
     </w:p>
-    <w:bookmarkEnd w:id="35"/>
-    <w:bookmarkStart w:id="39" w:name="future-work"/>
+    <w:bookmarkEnd w:id="36"/>
+    <w:bookmarkStart w:id="40" w:name="future-work"/>
     <w:p>
       <w:pPr>
         <w:pStyle w:val="Heading3"/>
@@ -1706,7 +1784,7 @@
         <w:t xml:space="preserve">5.2 Future work</w:t>
       </w:r>
     </w:p>
-    <w:bookmarkStart w:id="36" w:name="domain-coverage"/>
+    <w:bookmarkStart w:id="37" w:name="domain-coverage"/>
     <w:p>
       <w:pPr>
         <w:pStyle w:val="Heading4"/>
@@ -1715,8 +1793,8 @@
         <w:t xml:space="preserve">5.2.1 Domain coverage</w:t>
       </w:r>
     </w:p>
-    <w:bookmarkEnd w:id="36"/>
-    <w:bookmarkStart w:id="37" w:name="Xa18e8592c1f07fbddbef940a4e2a4d52031ce85"/>
+    <w:bookmarkEnd w:id="37"/>
+    <w:bookmarkStart w:id="38" w:name="Xa18e8592c1f07fbddbef940a4e2a4d52031ce85"/>
     <w:p>
       <w:pPr>
         <w:pStyle w:val="Heading4"/>
@@ -1725,8 +1803,8 @@
         <w:t xml:space="preserve">5.2.2 Large-scale research entity disambiguation</w:t>
       </w:r>
     </w:p>
-    <w:bookmarkEnd w:id="37"/>
-    <w:bookmarkStart w:id="38" w:name="local-open-science-monitor"/>
+    <w:bookmarkEnd w:id="38"/>
+    <w:bookmarkStart w:id="39" w:name="local-open-science-monitor"/>
     <w:p>
       <w:pPr>
         <w:pStyle w:val="Heading4"/>
@@ -1735,11 +1813,11 @@
         <w:t xml:space="preserve">5.2.3 Local Open Science Monitor</w:t>
       </w:r>
     </w:p>
-    <w:bookmarkEnd w:id="38"/>
     <w:bookmarkEnd w:id="39"/>
     <w:bookmarkEnd w:id="40"/>
     <w:bookmarkEnd w:id="41"/>
-    <w:bookmarkStart w:id="42" w:name="data-and-software-availability"/>
+    <w:bookmarkEnd w:id="42"/>
+    <w:bookmarkStart w:id="43" w:name="data-and-software-availability"/>
     <w:p>
       <w:pPr>
         <w:pStyle w:val="Heading1"/>
@@ -1764,8 +1842,8 @@
         <w:t xml:space="preserve">The source code used for the French Open Science Monitor is available on GitHub, and shared with open source licences.</w:t>
       </w:r>
     </w:p>
-    <w:bookmarkEnd w:id="42"/>
-    <w:bookmarkStart w:id="43" w:name="acknowledgements"/>
+    <w:bookmarkEnd w:id="43"/>
+    <w:bookmarkStart w:id="44" w:name="acknowledgements"/>
     <w:p>
       <w:pPr>
         <w:pStyle w:val="Heading1"/>
@@ -1782,8 +1860,8 @@
         <w:t xml:space="preserve">Thank you to the readers.</w:t>
       </w:r>
     </w:p>
-    <w:bookmarkEnd w:id="43"/>
-    <w:bookmarkStart w:id="53" w:name="references"/>
+    <w:bookmarkEnd w:id="44"/>
+    <w:bookmarkStart w:id="54" w:name="references"/>
     <w:p>
       <w:pPr>
         <w:pStyle w:val="Heading1"/>
@@ -1792,8 +1870,8 @@
         <w:t xml:space="preserve">References</w:t>
       </w:r>
     </w:p>
-    <w:bookmarkStart w:id="52" w:name="refs"/>
-    <w:bookmarkStart w:id="45" w:name="ref-bracco_extending_2022"/>
+    <w:bookmarkStart w:id="53" w:name="refs"/>
+    <w:bookmarkStart w:id="46" w:name="ref-bracco_extending_2022"/>
     <w:p>
       <w:pPr>
         <w:pStyle w:val="Bibliography"/>
@@ -1804,7 +1882,7 @@
       <w:r>
         <w:t xml:space="preserve"> </w:t>
       </w:r>
-      <w:hyperlink r:id="rId44">
+      <w:hyperlink r:id="rId45">
         <w:r>
           <w:rPr>
             <w:rStyle w:val="Hyperlink"/>
@@ -1816,8 +1894,8 @@
         <w:t xml:space="preserve">.</w:t>
       </w:r>
     </w:p>
-    <w:bookmarkEnd w:id="45"/>
-    <w:bookmarkStart w:id="47" w:name="ref-du_softcite_2021"/>
+    <w:bookmarkEnd w:id="46"/>
+    <w:bookmarkStart w:id="48" w:name="ref-du_softcite_2021"/>
     <w:p>
       <w:pPr>
         <w:pStyle w:val="Bibliography"/>
@@ -1843,7 +1921,7 @@
       <w:r>
         <w:t xml:space="preserve"> </w:t>
       </w:r>
-      <w:hyperlink r:id="rId46">
+      <w:hyperlink r:id="rId47">
         <w:r>
           <w:rPr>
             <w:rStyle w:val="Hyperlink"/>
@@ -1855,8 +1933,8 @@
         <w:t xml:space="preserve">.</w:t>
       </w:r>
     </w:p>
-    <w:bookmarkEnd w:id="47"/>
-    <w:bookmarkStart w:id="49" w:name="ref-mesri_national_2018"/>
+    <w:bookmarkEnd w:id="48"/>
+    <w:bookmarkStart w:id="50" w:name="ref-mesri_national_2018"/>
     <w:p>
       <w:pPr>
         <w:pStyle w:val="Bibliography"/>
@@ -1867,7 +1945,7 @@
       <w:r>
         <w:t xml:space="preserve"> </w:t>
       </w:r>
-      <w:hyperlink r:id="rId48">
+      <w:hyperlink r:id="rId49">
         <w:r>
           <w:rPr>
             <w:rStyle w:val="Hyperlink"/>
@@ -1879,8 +1957,8 @@
         <w:t xml:space="preserve">.</w:t>
       </w:r>
     </w:p>
-    <w:bookmarkEnd w:id="49"/>
-    <w:bookmarkStart w:id="51" w:name="ref-mesri_2nd_2021"/>
+    <w:bookmarkEnd w:id="50"/>
+    <w:bookmarkStart w:id="52" w:name="ref-mesri_2nd_2021"/>
     <w:p>
       <w:pPr>
         <w:pStyle w:val="Bibliography"/>
@@ -1891,7 +1969,7 @@
       <w:r>
         <w:t xml:space="preserve"> </w:t>
       </w:r>
-      <w:hyperlink r:id="rId50">
+      <w:hyperlink r:id="rId51">
         <w:r>
           <w:rPr>
             <w:rStyle w:val="Hyperlink"/>
@@ -1903,9 +1981,9 @@
         <w:t xml:space="preserve">.</w:t>
       </w:r>
     </w:p>
-    <w:bookmarkEnd w:id="51"/>
     <w:bookmarkEnd w:id="52"/>
     <w:bookmarkEnd w:id="53"/>
+    <w:bookmarkEnd w:id="54"/>
     <w:sectPr/>
   </w:body>
 </w:document>
@@ -2039,8 +2117,114 @@
       </w:pPr>
     </w:lvl>
   </w:abstractNum>
+  <w:abstractNum w:abstractNumId="991">
+    <w:nsid w:val="ea454b4c"/>
+    <w:multiLevelType w:val="multilevel"/>
+    <w:lvl w:ilvl="0">
+      <w:numFmt w:val="bullet"/>
+      <w:lvlText w:val="•"/>
+      <w:lvlJc w:val="left"/>
+      <w:pPr>
+        <w:tabs>
+          <w:tab w:val="num" w:pos="0"/>
+        </w:tabs>
+        <w:ind w:left="480" w:hanging="480"/>
+      </w:pPr>
+    </w:lvl>
+    <w:lvl w:ilvl="1">
+      <w:numFmt w:val="bullet"/>
+      <w:lvlText w:val="–"/>
+      <w:lvlJc w:val="left"/>
+      <w:pPr>
+        <w:tabs>
+          <w:tab w:val="num" w:pos="720"/>
+        </w:tabs>
+        <w:ind w:left="1200" w:hanging="480"/>
+      </w:pPr>
+    </w:lvl>
+    <w:lvl w:ilvl="2">
+      <w:numFmt w:val="bullet"/>
+      <w:lvlText w:val="•"/>
+      <w:lvlJc w:val="left"/>
+      <w:pPr>
+        <w:tabs>
+          <w:tab w:val="num" w:pos="1440"/>
+        </w:tabs>
+        <w:ind w:left="1920" w:hanging="480"/>
+      </w:pPr>
+    </w:lvl>
+    <w:lvl w:ilvl="3">
+      <w:numFmt w:val="bullet"/>
+      <w:lvlText w:val="–"/>
+      <w:lvlJc w:val="left"/>
+      <w:pPr>
+        <w:tabs>
+          <w:tab w:val="num" w:pos="2160"/>
+        </w:tabs>
+        <w:ind w:left="2640" w:hanging="480"/>
+      </w:pPr>
+    </w:lvl>
+    <w:lvl w:ilvl="4">
+      <w:numFmt w:val="bullet"/>
+      <w:lvlText w:val="•"/>
+      <w:lvlJc w:val="left"/>
+      <w:pPr>
+        <w:tabs>
+          <w:tab w:val="num" w:pos="2880"/>
+        </w:tabs>
+        <w:ind w:left="3360" w:hanging="480"/>
+      </w:pPr>
+    </w:lvl>
+    <w:lvl w:ilvl="5">
+      <w:numFmt w:val="bullet"/>
+      <w:lvlText w:val="–"/>
+      <w:lvlJc w:val="left"/>
+      <w:pPr>
+        <w:tabs>
+          <w:tab w:val="num" w:pos="3600"/>
+        </w:tabs>
+        <w:ind w:left="4080" w:hanging="480"/>
+      </w:pPr>
+    </w:lvl>
+    <w:lvl w:ilvl="6">
+      <w:numFmt w:val="bullet"/>
+      <w:lvlText w:val="•"/>
+      <w:lvlJc w:val="left"/>
+      <w:pPr>
+        <w:tabs>
+          <w:tab w:val="num" w:pos="4320"/>
+        </w:tabs>
+        <w:ind w:left="4800" w:hanging="480"/>
+      </w:pPr>
+    </w:lvl>
+    <w:lvl w:ilvl="7">
+      <w:numFmt w:val="bullet"/>
+      <w:lvlText w:val="–"/>
+      <w:lvlJc w:val="left"/>
+      <w:pPr>
+        <w:tabs>
+          <w:tab w:val="num" w:pos="5040"/>
+        </w:tabs>
+        <w:ind w:left="5520" w:hanging="480"/>
+      </w:pPr>
+    </w:lvl>
+    <w:lvl w:ilvl="8">
+      <w:numFmt w:val="bullet"/>
+      <w:lvlText w:val="•"/>
+      <w:lvlJc w:val="left"/>
+      <w:pPr>
+        <w:tabs>
+          <w:tab w:val="num" w:pos="5760"/>
+        </w:tabs>
+        <w:ind w:left="6240" w:hanging="480"/>
+      </w:pPr>
+    </w:lvl>
+  </w:abstractNum>
   <w:num w:numId="1000">
     <w:abstractNumId w:val="990"/>
+  </w:num>
+  <w:num w:numId="1001">
+    <w:abstractNumId w:val="991"/>
   </w:num>
 </w:numbering>
 </file>

</xml_diff>

<commit_message>
more intro, add biblio
</commit_message>
<xml_diff>
--- a/methodology/out.docx
+++ b/methodology/out.docx
@@ -1343,7 +1343,46 @@
         <w:pStyle w:val="FirstParagraph"/>
       </w:pPr>
       <w:r>
-        <w:t xml:space="preserve">Datasets and software are today a core element of the research activities, whose increasing role is broadly acknowledged []. With the objective of better supporting the reuse and the reproducibility of research results, many initiatives to improve the visibility of research dataset and software took place in the last decade, in particular focusing on improving dataset and software cataloging [] and standards for citation [].</w:t>
+        <w:t xml:space="preserve">Datasets and software are today core elements of the research activities. 90-95% of researchers in the US and the UK rely upon software, and more than 60% would be unable to continue working if such software stopped functioning</w:t>
+      </w:r>
+      <w:r>
+        <w:t xml:space="preserve"> </w:t>
+      </w:r>
+      <w:r>
+        <w:t xml:space="preserve">(Philippe et al. 2019)</w:t>
+      </w:r>
+      <w:r>
+        <w:t xml:space="preserve">. Nearly half of the researchers commonly use data generated by other scientists</w:t>
+      </w:r>
+      <w:r>
+        <w:t xml:space="preserve"> </w:t>
+      </w:r>
+      <w:r>
+        <w:t xml:space="preserve">(staff 2011)</w:t>
+      </w:r>
+      <w:r>
+        <w:t xml:space="preserve"> </w:t>
+      </w:r>
+      <w:r>
+        <w:t xml:space="preserve">and the vast majority of researchers support data sharing</w:t>
+      </w:r>
+      <w:r>
+        <w:t xml:space="preserve"> </w:t>
+      </w:r>
+      <w:r>
+        <w:t xml:space="preserve">(Tenopir 2015)</w:t>
+      </w:r>
+      <w:r>
+        <w:t xml:space="preserve">. The critical role of research data and software is today broadly acknowledged, in particular for better supporting the reuse and the reproducibility of research results</w:t>
+      </w:r>
+      <w:r>
+        <w:t xml:space="preserve"> </w:t>
+      </w:r>
+      <w:r>
+        <w:t xml:space="preserve">(, Laurinavichyute, Yadav, and Vasishth 2022)</w:t>
+      </w:r>
+      <w:r>
+        <w:t xml:space="preserve">.</w:t>
       </w:r>
     </w:p>
     <w:p>
@@ -1351,6 +1390,40 @@
         <w:pStyle w:val="BodyText"/>
       </w:pPr>
       <w:r>
+        <w:t xml:space="preserve">However, in contrast with the well established practice of citing publication, the visibility of research datasets and software is considered largely insufficient. Software is not cited in scholarly publications in a consistent and easily readable manner (Howison &amp; Bullard, 2016). When they exist, the PID associated to software are not used (Du et al. 2022).</w:t>
+      </w:r>
+      <w:r>
+        <w:t xml:space="preserve"> </w:t>
+      </w:r>
+      <w:r>
+        <w:t xml:space="preserve">Much of the published data is still essentially unavailable for integration into secondary data analysis and evaluation of reproducibility.</w:t>
+      </w:r>
+      <w:r>
+        <w:t xml:space="preserve"> </w:t>
+      </w:r>
+      <w:r>
+        <w:t xml:space="preserve">The deposited data is also be incomplete, sometimes intentionally and fragmented in .</w:t>
+      </w:r>
+      <w:r>
+        <w:t xml:space="preserve"> </w:t>
+      </w:r>
+      <w:r>
+        <w:t xml:space="preserve">Similarly as for software, PID associated to data are almost not used to reference datasets in publications.</w:t>
+      </w:r>
+    </w:p>
+    <w:p>
+      <w:pPr>
+        <w:pStyle w:val="BodyText"/>
+      </w:pPr>
+      <w:r>
+        <w:t xml:space="preserve">Multiple initiatives took place in last decade to address this issue, in particular focusing on improving dataset and software cataloging [], advocacy efforts and standards for data and software citation [], with limited impact until now (Du et al. 2022).</w:t>
+      </w:r>
+    </w:p>
+    <w:p>
+      <w:pPr>
+        <w:pStyle w:val="BodyText"/>
+      </w:pPr>
+      <w:r>
         <w:t xml:space="preserve">However, the usage, creation, and sharing information for the large majority of research data and software are only available in narative forms inside the content of scientific publications…</w:t>
       </w:r>
       <w:r>
@@ -1365,7 +1438,7 @@
         <w:pStyle w:val="BodyText"/>
       </w:pPr>
       <w:r>
-        <w:t xml:space="preserve">To address these pitfalls, and as a way to enforce higer standards of openness and visibility for all research results, national Open Science policies are currently rapidly developing… To measure the effect of these policies and adapt them to maximize their adoption, monitoring tool and dashboards are crucial…</w:t>
+        <w:t xml:space="preserve">To address these pitfalls, it is considered that more pro-active and voluntarist policies are necessary to enforce higer standards of openness and visibility for all research results. National Open Science policies are currently rapidly developing… To measure the effect of these policies and adapt them to maximize their adoption, monitoring tool and dashboards are crucial…</w:t>
       </w:r>
     </w:p>
     <w:bookmarkEnd w:id="21"/>
@@ -1659,6 +1732,12 @@
       <w:pPr>
         <w:pStyle w:val="FirstParagraph"/>
       </w:pPr>
+      <w:r>
+        <w:t xml:space="preserve">(“GROBID,” n.d.)</w:t>
+      </w:r>
+      <w:r>
+        <w:t xml:space="preserve"> </w:t>
+      </w:r>
       <w:r>
         <w:t xml:space="preserve">(Du et al. 2021)</w:t>
       </w:r>
@@ -1895,7 +1974,7 @@
       </w:r>
     </w:p>
     <w:bookmarkEnd w:id="44"/>
-    <w:bookmarkStart w:id="54" w:name="references"/>
+    <w:bookmarkStart w:id="64" w:name="references"/>
     <w:p>
       <w:pPr>
         <w:pStyle w:val="Heading1"/>
@@ -1904,7 +1983,7 @@
         <w:t xml:space="preserve">References</w:t>
       </w:r>
     </w:p>
-    <w:bookmarkStart w:id="53" w:name="refs"/>
+    <w:bookmarkStart w:id="63" w:name="refs"/>
     <w:bookmarkStart w:id="46" w:name="ref-bracco_extending_2022"/>
     <w:p>
       <w:pPr>
@@ -1968,18 +2047,81 @@
       </w:r>
     </w:p>
     <w:bookmarkEnd w:id="48"/>
-    <w:bookmarkStart w:id="50" w:name="ref-mesri_national_2018"/>
+    <w:bookmarkStart w:id="50" w:name="ref-GROBID"/>
     <w:p>
       <w:pPr>
         <w:pStyle w:val="Bibliography"/>
       </w:pPr>
       <w:r>
+        <w:t xml:space="preserve">“GROBID.” n.d.</w:t>
+      </w:r>
+      <w:r>
+        <w:t xml:space="preserve"> </w:t>
+      </w:r>
+      <w:hyperlink r:id="rId49">
+        <w:r>
+          <w:rPr>
+            <w:rStyle w:val="Hyperlink"/>
+          </w:rPr>
+          <w:t xml:space="preserve">https://github.com/kermitt2/grobid</w:t>
+        </w:r>
+      </w:hyperlink>
+      <w:r>
+        <w:t xml:space="preserve">; GitHub.</w:t>
+      </w:r>
+    </w:p>
+    <w:bookmarkEnd w:id="50"/>
+    <w:bookmarkStart w:id="52" w:name="ref-LAURINAVICHYUTE2022104332"/>
+    <w:p>
+      <w:pPr>
+        <w:pStyle w:val="Bibliography"/>
+      </w:pPr>
+      <w:r>
+        <w:t xml:space="preserve">Laurinavichyute, Anna, Himanshu Yadav, and Shravan Vasishth. 2022. “Share the Code, Not Just the Data: A Case Study of the Reproducibility of Articles Published in the Journal of Memory and Language Under the Open Data Policy.”</w:t>
+      </w:r>
+      <w:r>
+        <w:t xml:space="preserve"> </w:t>
+      </w:r>
+      <w:r>
+        <w:rPr>
+          <w:i/>
+        </w:rPr>
+        <w:t xml:space="preserve">Journal of Memory and Language</w:t>
+      </w:r>
+      <w:r>
+        <w:t xml:space="preserve"> </w:t>
+      </w:r>
+      <w:r>
+        <w:t xml:space="preserve">125: 104332.</w:t>
+      </w:r>
+      <w:r>
+        <w:t xml:space="preserve"> </w:t>
+      </w:r>
+      <w:hyperlink r:id="rId51">
+        <w:r>
+          <w:rPr>
+            <w:rStyle w:val="Hyperlink"/>
+          </w:rPr>
+          <w:t xml:space="preserve">https://doi.org/https://doi.org/10.1016/j.jml.2022.104332</w:t>
+        </w:r>
+      </w:hyperlink>
+      <w:r>
+        <w:t xml:space="preserve">.</w:t>
+      </w:r>
+    </w:p>
+    <w:bookmarkEnd w:id="52"/>
+    <w:bookmarkStart w:id="54" w:name="ref-mesri_national_2018"/>
+    <w:p>
+      <w:pPr>
+        <w:pStyle w:val="Bibliography"/>
+      </w:pPr>
+      <w:r>
         <w:t xml:space="preserve">MESRI. 2018. “National Plan for Open Science.”</w:t>
       </w:r>
       <w:r>
         <w:t xml:space="preserve"> </w:t>
       </w:r>
-      <w:hyperlink r:id="rId49">
+      <w:hyperlink r:id="rId53">
         <w:r>
           <w:rPr>
             <w:rStyle w:val="Hyperlink"/>
@@ -1991,8 +2133,8 @@
         <w:t xml:space="preserve">.</w:t>
       </w:r>
     </w:p>
-    <w:bookmarkEnd w:id="50"/>
-    <w:bookmarkStart w:id="52" w:name="ref-mesri_2nd_2021"/>
+    <w:bookmarkEnd w:id="54"/>
+    <w:bookmarkStart w:id="56" w:name="ref-mesri_2nd_2021"/>
     <w:p>
       <w:pPr>
         <w:pStyle w:val="Bibliography"/>
@@ -2003,7 +2145,7 @@
       <w:r>
         <w:t xml:space="preserve"> </w:t>
       </w:r>
-      <w:hyperlink r:id="rId51">
+      <w:hyperlink r:id="rId55">
         <w:r>
           <w:rPr>
             <w:rStyle w:val="Hyperlink"/>
@@ -2015,9 +2157,111 @@
         <w:t xml:space="preserve">.</w:t>
       </w:r>
     </w:p>
-    <w:bookmarkEnd w:id="52"/>
-    <w:bookmarkEnd w:id="53"/>
-    <w:bookmarkEnd w:id="54"/>
+    <w:bookmarkEnd w:id="56"/>
+    <w:bookmarkStart w:id="58" w:name="ref-olivier_philippe_2019_2585783"/>
+    <w:p>
+      <w:pPr>
+        <w:pStyle w:val="Bibliography"/>
+      </w:pPr>
+      <w:r>
+        <w:t xml:space="preserve">Philippe, Olivier, Martin Hammitzsch, Stephan Janosch, Anelda van der Walt, Ben van Werkhoven, Simon Hettrick, Daniel S. Katz, et al. 2019. “softwaresaved/international-survey: Public release for 2018 results.” Zenodo.</w:t>
+      </w:r>
+      <w:r>
+        <w:t xml:space="preserve"> </w:t>
+      </w:r>
+      <w:hyperlink r:id="rId57">
+        <w:r>
+          <w:rPr>
+            <w:rStyle w:val="Hyperlink"/>
+          </w:rPr>
+          <w:t xml:space="preserve">https://doi.org/10.5281/zenodo.2585783</w:t>
+        </w:r>
+      </w:hyperlink>
+      <w:r>
+        <w:t xml:space="preserve">.</w:t>
+      </w:r>
+    </w:p>
+    <w:bookmarkEnd w:id="58"/>
+    <w:bookmarkStart w:id="60" w:name="ref-science_2011"/>
+    <w:p>
+      <w:pPr>
+        <w:pStyle w:val="Bibliography"/>
+      </w:pPr>
+      <w:r>
+        <w:t xml:space="preserve">staff, Science. 2011. “Challenges and Opportunities.”</w:t>
+      </w:r>
+      <w:r>
+        <w:t xml:space="preserve"> </w:t>
+      </w:r>
+      <w:r>
+        <w:rPr>
+          <w:i/>
+        </w:rPr>
+        <w:t xml:space="preserve">Science</w:t>
+      </w:r>
+      <w:r>
+        <w:t xml:space="preserve"> </w:t>
+      </w:r>
+      <w:r>
+        <w:t xml:space="preserve">331 (6018): 692–93.</w:t>
+      </w:r>
+      <w:r>
+        <w:t xml:space="preserve"> </w:t>
+      </w:r>
+      <w:hyperlink r:id="rId59">
+        <w:r>
+          <w:rPr>
+            <w:rStyle w:val="Hyperlink"/>
+          </w:rPr>
+          <w:t xml:space="preserve">https://doi.org/10.1126/science.331.6018.692</w:t>
+        </w:r>
+      </w:hyperlink>
+      <w:r>
+        <w:t xml:space="preserve">.</w:t>
+      </w:r>
+    </w:p>
+    <w:bookmarkEnd w:id="60"/>
+    <w:bookmarkStart w:id="62" w:name="ref-10.1371/journal.pone.0134826"/>
+    <w:p>
+      <w:pPr>
+        <w:pStyle w:val="Bibliography"/>
+      </w:pPr>
+      <w:r>
+        <w:t xml:space="preserve">Tenopir, Elizabeth D. AND Allard, Carol AND Dalton. 2015. “Changes in Data Sharing and Data Reuse Practices and Perceptions Among Scientists Worldwide.”</w:t>
+      </w:r>
+      <w:r>
+        <w:t xml:space="preserve"> </w:t>
+      </w:r>
+      <w:r>
+        <w:rPr>
+          <w:i/>
+        </w:rPr>
+        <w:t xml:space="preserve">PLOS ONE</w:t>
+      </w:r>
+      <w:r>
+        <w:t xml:space="preserve"> </w:t>
+      </w:r>
+      <w:r>
+        <w:t xml:space="preserve">10 (8): 1–24.</w:t>
+      </w:r>
+      <w:r>
+        <w:t xml:space="preserve"> </w:t>
+      </w:r>
+      <w:hyperlink r:id="rId61">
+        <w:r>
+          <w:rPr>
+            <w:rStyle w:val="Hyperlink"/>
+          </w:rPr>
+          <w:t xml:space="preserve">https://doi.org/10.1371/journal.pone.0134826</w:t>
+        </w:r>
+      </w:hyperlink>
+      <w:r>
+        <w:t xml:space="preserve">.</w:t>
+      </w:r>
+    </w:p>
+    <w:bookmarkEnd w:id="62"/>
+    <w:bookmarkEnd w:id="63"/>
+    <w:bookmarkEnd w:id="64"/>
     <w:sectPr/>
   </w:body>
 </w:document>

</xml_diff>